<commit_message>
Updated document for new I/O module call set.
</commit_message>
<xml_diff>
--- a/discdiag.docx
+++ b/discdiag.docx
@@ -12550,44 +12550,95 @@
     </w:p>
     <w:p>
       <w:r>
-        <w:t xml:space="preserve">The original </w:t>
+        <w:t>There are three levels of dependency in the diagnostic:</w:t>
+      </w:r>
+    </w:p>
+    <w:p>
+      <w:pPr>
+        <w:pStyle w:val="ListParagraph"/>
+        <w:numPr>
+          <w:ilvl w:val="0"/>
+          <w:numId w:val="31"/>
+        </w:numPr>
+      </w:pPr>
+      <w:r>
+        <w:t>ANSI C.</w:t>
+      </w:r>
+    </w:p>
+    <w:p>
+      <w:pPr>
+        <w:pStyle w:val="ListParagraph"/>
+        <w:numPr>
+          <w:ilvl w:val="0"/>
+          <w:numId w:val="31"/>
+        </w:numPr>
+      </w:pPr>
+      <w:r>
+        <w:t>ANSI C Library.</w:t>
+      </w:r>
+    </w:p>
+    <w:p>
+      <w:pPr>
+        <w:pStyle w:val="ListParagraph"/>
+        <w:numPr>
+          <w:ilvl w:val="0"/>
+          <w:numId w:val="31"/>
+        </w:numPr>
+      </w:pPr>
+      <w:r>
+        <w:t xml:space="preserve">Calls required to directly </w:t>
       </w:r>
       <w:proofErr w:type="gramStart"/>
       <w:r>
-        <w:t>set</w:t>
+        <w:t>access</w:t>
       </w:r>
       <w:proofErr w:type="gramEnd"/>
       <w:r>
-        <w:t xml:space="preserve"> of calls that are exposed by the I/O module were what I determined to be the minimum support the diagnostic needs to do real work.</w:t>
-      </w:r>
-    </w:p>
-    <w:p>
-      <w:r>
-        <w:t xml:space="preserve">The change </w:t>
+        <w:t xml:space="preserve"> the disk.</w:t>
+      </w:r>
+    </w:p>
+    <w:p>
+      <w:r>
+        <w:t>Although 1 and 2 might seem to be the same thing, there are compilers/systems that don’t support C library calls but do support ANSI C. For example Visual studio has a heavily modified set of library calls, and does not implement things like signals (in ANSI C form).</w:t>
+      </w:r>
+    </w:p>
+    <w:p>
+      <w:proofErr w:type="spellStart"/>
+      <w:r>
+        <w:t>Discdiag</w:t>
+      </w:r>
+      <w:proofErr w:type="spellEnd"/>
+      <w:r>
+        <w:t xml:space="preserve"> expects both 1 and 2 to exist in the compiler/system it runs on. ANSI C is a given, and it has been my experience that the work required to adapt to a non-standard library implementation starts to look like writing your own CLIB.</w:t>
+      </w:r>
+    </w:p>
+    <w:p>
+      <w:r>
+        <w:t xml:space="preserve">For “direct to the metal” implementations such as a standalone implementation on the hardware, the best way to go is to establish </w:t>
       </w:r>
       <w:proofErr w:type="gramStart"/>
       <w:r>
-        <w:t>to  use</w:t>
+        <w:t>a</w:t>
       </w:r>
       <w:proofErr w:type="gramEnd"/>
       <w:r>
-        <w:t xml:space="preserve"> of </w:t>
-      </w:r>
-      <w:proofErr w:type="spellStart"/>
-      <w:r>
-        <w:t>mingw</w:t>
-      </w:r>
-      <w:proofErr w:type="spellEnd"/>
-      <w:r>
-        <w:t xml:space="preserve">, instead of the original Visual Studio, actually helped the commonality of the different I/O modules. The reason for this is that </w:t>
-      </w:r>
-      <w:proofErr w:type="spellStart"/>
-      <w:r>
-        <w:t>mingw</w:t>
-      </w:r>
-      <w:proofErr w:type="spellEnd"/>
-      <w:r>
-        <w:t xml:space="preserve"> tries to emulate Unix calls as much as possible, so using Unix methods for getting elapsed time, user break-ins and similar items allows them to be the same across different systems. This was carried further by </w:t>
+        <w:t xml:space="preserve"> ANSI C library layer. This is not as much work as it may seem. There are a few portable CLIB implementations available as open source. Also realize that you can get by with the subset of ANSI C library calls that the diagnostic needs. I have done several “to the metal” project implementations, and my feeling is that it is easier to get a good ANSI C library adaption layer in place. It is less trouble in the long run, and you are not documenting </w:t>
+      </w:r>
+      <w:r>
+        <w:t>nor explaining to others what special I/O calls you are using.</w:t>
+      </w:r>
+    </w:p>
+    <w:p>
+      <w:r>
+        <w:t xml:space="preserve">The compilers and implementations in use here, </w:t>
+      </w:r>
+      <w:proofErr w:type="spellStart"/>
+      <w:r>
+        <w:t>MingW</w:t>
+      </w:r>
+      <w:proofErr w:type="spellEnd"/>
+      <w:r>
+        <w:t xml:space="preserve"> for windows, GCC for Linux, and </w:t>
       </w:r>
       <w:proofErr w:type="spellStart"/>
       <w:r>
@@ -12595,12 +12646,7 @@
       </w:r>
       <w:proofErr w:type="spellEnd"/>
       <w:r>
-        <w:t>, which also does a lot of Unix/ANSI C emulation.</w:t>
-      </w:r>
-    </w:p>
-    <w:p>
-      <w:r>
-        <w:t>The result is that I could have moved a few I/O routines back into the general diagnostic from the I/O specific routines. I didn’t do this because the original set of calls represents a fair “high water mark” of what might be needed to handle incompatibilities. This decision might be revisited later.</w:t>
+        <w:t xml:space="preserve"> for DOS/BIOS, all support well designed CLIB implementations.</w:t>
       </w:r>
     </w:p>
     <w:p>
@@ -12685,6 +12731,7 @@
     </w:p>
     <w:p>
       <w:r>
+        <w:lastRenderedPageBreak/>
         <w:t xml:space="preserve">Most of the calls concerning drives operate on the current set drive by default. The exceptions are for getting the size and name of a drive, which we need for the </w:t>
       </w:r>
       <w:proofErr w:type="spellStart"/>
@@ -12768,669 +12815,570 @@
     </w:p>
     <w:p>
       <w:r>
+        <w:t xml:space="preserve">The elapsed time calculation was done because I got tired of using a stopwatch or using the time command to find the amount of time a disk operation takes. I found it more </w:t>
+      </w:r>
+      <w:proofErr w:type="spellStart"/>
+      <w:r>
+        <w:t>convienent</w:t>
+      </w:r>
+      <w:proofErr w:type="spellEnd"/>
+      <w:r>
+        <w:t xml:space="preserve"> for </w:t>
+      </w:r>
+      <w:proofErr w:type="spellStart"/>
+      <w:r>
+        <w:t>discdiag</w:t>
+      </w:r>
+      <w:proofErr w:type="spellEnd"/>
+      <w:r>
+        <w:t xml:space="preserve"> to </w:t>
+      </w:r>
+      <w:proofErr w:type="spellStart"/>
+      <w:r>
+        <w:t>allways</w:t>
+      </w:r>
+      <w:proofErr w:type="spellEnd"/>
+      <w:r>
+        <w:t xml:space="preserve"> tell you how long a given command took, and give that at fairly high resolution.</w:t>
+      </w:r>
+    </w:p>
+    <w:p>
+      <w:pPr>
+        <w:pStyle w:val="Heading2"/>
+      </w:pPr>
+      <w:bookmarkStart w:id="34" w:name="_Toc374527570"/>
+      <w:r>
+        <w:t>The I/O specific calls</w:t>
+      </w:r>
+      <w:bookmarkEnd w:id="34"/>
+    </w:p>
+    <w:p>
+      <w:r>
+        <w:t>The calls in the I/O module are:</w:t>
+      </w:r>
+    </w:p>
+    <w:p>
+      <w:pPr>
+        <w:pStyle w:val="Code"/>
+      </w:pPr>
+      <w:proofErr w:type="spellStart"/>
+      <w:proofErr w:type="gramStart"/>
+      <w:r>
+        <w:t>int</w:t>
+      </w:r>
+      <w:proofErr w:type="spellEnd"/>
+      <w:proofErr w:type="gramEnd"/>
+      <w:r>
+        <w:t xml:space="preserve"> </w:t>
+      </w:r>
+      <w:proofErr w:type="spellStart"/>
+      <w:r>
+        <w:t>setdrive</w:t>
+      </w:r>
+      <w:proofErr w:type="spellEnd"/>
+      <w:r>
+        <w:t>(</w:t>
+      </w:r>
+      <w:proofErr w:type="spellStart"/>
+      <w:r>
+        <w:t>int</w:t>
+      </w:r>
+      <w:proofErr w:type="spellEnd"/>
+      <w:r>
+        <w:t xml:space="preserve"> drive);</w:t>
+      </w:r>
+    </w:p>
+    <w:p>
+      <w:pPr>
+        <w:pStyle w:val="Code"/>
+      </w:pPr>
+      <w:proofErr w:type="spellStart"/>
+      <w:proofErr w:type="gramStart"/>
+      <w:r>
+        <w:t>int</w:t>
+      </w:r>
+      <w:proofErr w:type="spellEnd"/>
+      <w:proofErr w:type="gramEnd"/>
+      <w:r>
+        <w:t xml:space="preserve"> </w:t>
+      </w:r>
+      <w:proofErr w:type="spellStart"/>
+      <w:r>
+        <w:t>getdrive</w:t>
+      </w:r>
+      <w:proofErr w:type="spellEnd"/>
+      <w:r>
+        <w:t>(void);</w:t>
+      </w:r>
+    </w:p>
+    <w:p>
+      <w:pPr>
+        <w:pStyle w:val="Code"/>
+      </w:pPr>
+      <w:proofErr w:type="spellStart"/>
+      <w:proofErr w:type="gramStart"/>
+      <w:r>
+        <w:t>int</w:t>
+      </w:r>
+      <w:proofErr w:type="spellEnd"/>
+      <w:proofErr w:type="gramEnd"/>
+      <w:r>
+        <w:t xml:space="preserve"> </w:t>
+      </w:r>
+      <w:proofErr w:type="spellStart"/>
+      <w:r>
+        <w:t>testdrive</w:t>
+      </w:r>
+      <w:proofErr w:type="spellEnd"/>
+      <w:r>
+        <w:t>(</w:t>
+      </w:r>
+      <w:proofErr w:type="spellStart"/>
+      <w:r>
+        <w:t>int</w:t>
+      </w:r>
+      <w:proofErr w:type="spellEnd"/>
+      <w:r>
+        <w:t xml:space="preserve"> drive);</w:t>
+      </w:r>
+    </w:p>
+    <w:p>
+      <w:pPr>
+        <w:pStyle w:val="Code"/>
+      </w:pPr>
+      <w:proofErr w:type="spellStart"/>
+      <w:proofErr w:type="gramStart"/>
+      <w:r>
+        <w:t>int</w:t>
+      </w:r>
+      <w:proofErr w:type="spellEnd"/>
+      <w:proofErr w:type="gramEnd"/>
+      <w:r>
+        <w:t xml:space="preserve"> </w:t>
+      </w:r>
+      <w:proofErr w:type="spellStart"/>
+      <w:r>
+        <w:t>readsector</w:t>
+      </w:r>
+      <w:proofErr w:type="spellEnd"/>
+      <w:r>
+        <w:t xml:space="preserve">(unsigned char *buffer, long </w:t>
+      </w:r>
+      <w:proofErr w:type="spellStart"/>
+      <w:r>
+        <w:t>long</w:t>
+      </w:r>
+      <w:proofErr w:type="spellEnd"/>
+      <w:r>
+        <w:t xml:space="preserve"> </w:t>
+      </w:r>
+      <w:proofErr w:type="spellStart"/>
+      <w:r>
+        <w:t>lba</w:t>
+      </w:r>
+      <w:proofErr w:type="spellEnd"/>
+      <w:r>
+        <w:t xml:space="preserve">, long </w:t>
+      </w:r>
+      <w:proofErr w:type="spellStart"/>
+      <w:r>
+        <w:t>long</w:t>
+      </w:r>
+      <w:proofErr w:type="spellEnd"/>
+      <w:r>
+        <w:t xml:space="preserve"> </w:t>
+      </w:r>
+      <w:proofErr w:type="spellStart"/>
+      <w:r>
+        <w:t>numsec</w:t>
+      </w:r>
+      <w:proofErr w:type="spellEnd"/>
+      <w:r>
+        <w:t>);</w:t>
+      </w:r>
+    </w:p>
+    <w:p>
+      <w:pPr>
+        <w:pStyle w:val="Code"/>
+      </w:pPr>
+      <w:proofErr w:type="spellStart"/>
+      <w:proofErr w:type="gramStart"/>
+      <w:r>
+        <w:t>int</w:t>
+      </w:r>
+      <w:proofErr w:type="spellEnd"/>
+      <w:proofErr w:type="gramEnd"/>
+      <w:r>
+        <w:t xml:space="preserve"> </w:t>
+      </w:r>
+      <w:proofErr w:type="spellStart"/>
+      <w:r>
+        <w:t>writesector</w:t>
+      </w:r>
+      <w:proofErr w:type="spellEnd"/>
+      <w:r>
+        <w:t xml:space="preserve">(unsigned char *buffer, long </w:t>
+      </w:r>
+      <w:proofErr w:type="spellStart"/>
+      <w:r>
+        <w:t>long</w:t>
+      </w:r>
+      <w:proofErr w:type="spellEnd"/>
+      <w:r>
+        <w:t xml:space="preserve"> </w:t>
+      </w:r>
+      <w:proofErr w:type="spellStart"/>
+      <w:r>
+        <w:t>lba</w:t>
+      </w:r>
+      <w:proofErr w:type="spellEnd"/>
+      <w:r>
+        <w:t xml:space="preserve">, long </w:t>
+      </w:r>
+      <w:proofErr w:type="spellStart"/>
+      <w:r>
+        <w:t>long</w:t>
+      </w:r>
+      <w:proofErr w:type="spellEnd"/>
+      <w:r>
+        <w:t xml:space="preserve"> </w:t>
+      </w:r>
+      <w:proofErr w:type="spellStart"/>
+      <w:r>
+        <w:t>numsec</w:t>
+      </w:r>
+      <w:proofErr w:type="spellEnd"/>
+      <w:r>
+        <w:t>);</w:t>
+      </w:r>
+    </w:p>
+    <w:p>
+      <w:pPr>
+        <w:pStyle w:val="Code"/>
+      </w:pPr>
+      <w:proofErr w:type="spellStart"/>
+      <w:proofErr w:type="gramStart"/>
+      <w:r>
+        <w:t>int</w:t>
+      </w:r>
+      <w:proofErr w:type="spellEnd"/>
+      <w:proofErr w:type="gramEnd"/>
+      <w:r>
+        <w:t xml:space="preserve"> </w:t>
+      </w:r>
+      <w:proofErr w:type="spellStart"/>
+      <w:r>
+        <w:t>physize</w:t>
+      </w:r>
+      <w:proofErr w:type="spellEnd"/>
+      <w:r>
+        <w:t>(long long *size);</w:t>
+      </w:r>
+    </w:p>
+    <w:p>
+      <w:pPr>
+        <w:pStyle w:val="Code"/>
+      </w:pPr>
+      <w:proofErr w:type="spellStart"/>
+      <w:proofErr w:type="gramStart"/>
+      <w:r>
+        <w:t>int</w:t>
+      </w:r>
+      <w:proofErr w:type="spellEnd"/>
+      <w:proofErr w:type="gramEnd"/>
+      <w:r>
+        <w:t xml:space="preserve"> </w:t>
+      </w:r>
+      <w:proofErr w:type="spellStart"/>
+      <w:r>
+        <w:t>testsize</w:t>
+      </w:r>
+      <w:proofErr w:type="spellEnd"/>
+      <w:r>
+        <w:t>(</w:t>
+      </w:r>
+      <w:proofErr w:type="spellStart"/>
+      <w:r>
+        <w:t>int</w:t>
+      </w:r>
+      <w:proofErr w:type="spellEnd"/>
+      <w:r>
+        <w:t xml:space="preserve"> drive, long </w:t>
+      </w:r>
+      <w:proofErr w:type="spellStart"/>
+      <w:r>
+        <w:t>long</w:t>
+      </w:r>
+      <w:proofErr w:type="spellEnd"/>
+      <w:r>
+        <w:t xml:space="preserve"> *size);</w:t>
+      </w:r>
+    </w:p>
+    <w:p>
+      <w:pPr>
+        <w:pStyle w:val="Code"/>
+      </w:pPr>
+      <w:proofErr w:type="gramStart"/>
+      <w:r>
+        <w:t>void</w:t>
+      </w:r>
+      <w:proofErr w:type="gramEnd"/>
+      <w:r>
+        <w:t xml:space="preserve"> </w:t>
+      </w:r>
+      <w:proofErr w:type="spellStart"/>
+      <w:r>
+        <w:t>closedrive</w:t>
+      </w:r>
+      <w:proofErr w:type="spellEnd"/>
+      <w:r>
+        <w:t>(void);</w:t>
+      </w:r>
+    </w:p>
+    <w:p>
+      <w:pPr>
+        <w:pStyle w:val="Code"/>
+      </w:pPr>
+      <w:proofErr w:type="spellStart"/>
+      <w:proofErr w:type="gramStart"/>
+      <w:r>
+        <w:t>const</w:t>
+      </w:r>
+      <w:proofErr w:type="spellEnd"/>
+      <w:proofErr w:type="gramEnd"/>
+      <w:r>
+        <w:t xml:space="preserve"> char* </w:t>
+      </w:r>
+      <w:proofErr w:type="spellStart"/>
+      <w:r>
+        <w:t>getdrvstr</w:t>
+      </w:r>
+      <w:proofErr w:type="spellEnd"/>
+      <w:r>
+        <w:t>(</w:t>
+      </w:r>
+      <w:proofErr w:type="spellStart"/>
+      <w:r>
+        <w:t>int</w:t>
+      </w:r>
+      <w:proofErr w:type="spellEnd"/>
+      <w:r>
+        <w:t xml:space="preserve"> drive);</w:t>
+      </w:r>
+    </w:p>
+    <w:p>
+      <w:pPr>
+        <w:pStyle w:val="Code"/>
+      </w:pPr>
+      <w:proofErr w:type="gramStart"/>
+      <w:r>
+        <w:t>void</w:t>
+      </w:r>
+      <w:proofErr w:type="gramEnd"/>
+      <w:r>
+        <w:t xml:space="preserve"> initio(void);</w:t>
+      </w:r>
+    </w:p>
+    <w:p>
+      <w:pPr>
+        <w:pStyle w:val="Code"/>
+      </w:pPr>
+      <w:proofErr w:type="gramStart"/>
+      <w:r>
+        <w:t>void</w:t>
+      </w:r>
+      <w:proofErr w:type="gramEnd"/>
+      <w:r>
+        <w:t xml:space="preserve"> </w:t>
+      </w:r>
+      <w:proofErr w:type="spellStart"/>
+      <w:r>
+        <w:t>deinitio</w:t>
+      </w:r>
+      <w:proofErr w:type="spellEnd"/>
+      <w:r>
+        <w:t>(void);</w:t>
+      </w:r>
+    </w:p>
+    <w:p>
+      <w:pPr>
+        <w:pStyle w:val="Code"/>
+      </w:pPr>
+    </w:p>
+    <w:p>
+      <w:r>
+        <w:t xml:space="preserve">You will find this defined in </w:t>
+      </w:r>
+      <w:proofErr w:type="spellStart"/>
+      <w:r>
+        <w:t>discio.h</w:t>
+      </w:r>
+      <w:proofErr w:type="spellEnd"/>
+      <w:r>
+        <w:t>, which also features the sector size, and the size of each of the read and write buffers.</w:t>
+      </w:r>
+    </w:p>
+    <w:p>
+      <w:proofErr w:type="spellStart"/>
+      <w:proofErr w:type="gramStart"/>
+      <w:r>
+        <w:t>s</w:t>
+      </w:r>
+      <w:r>
+        <w:t>etdrive</w:t>
+      </w:r>
+      <w:proofErr w:type="spellEnd"/>
+      <w:proofErr w:type="gramEnd"/>
+      <w:r>
+        <w:t xml:space="preserve"> takes a 0-9 drive number and sets that as the </w:t>
+      </w:r>
+      <w:r>
+        <w:t>active drive. It returns 1 if there was an error, otherwise 0. It will also print an error message specific to the problem.</w:t>
+      </w:r>
+    </w:p>
+    <w:p>
+      <w:proofErr w:type="spellStart"/>
+      <w:proofErr w:type="gramStart"/>
+      <w:r>
+        <w:t>g</w:t>
+      </w:r>
+      <w:r>
+        <w:t>etdrive</w:t>
+      </w:r>
+      <w:proofErr w:type="spellEnd"/>
+      <w:proofErr w:type="gramEnd"/>
+      <w:r>
+        <w:t xml:space="preserve"> returns the current active drive. If the drive number is -1, it indicates the drive was never set.</w:t>
+      </w:r>
+    </w:p>
+    <w:p>
+      <w:proofErr w:type="spellStart"/>
+      <w:proofErr w:type="gramStart"/>
+      <w:r>
+        <w:t>t</w:t>
+      </w:r>
+      <w:r>
+        <w:t>estdrive</w:t>
+      </w:r>
+      <w:proofErr w:type="spellEnd"/>
+      <w:proofErr w:type="gramEnd"/>
+      <w:r>
+        <w:t xml:space="preserve"> checks if the given drive is available (online). It does not affect the current set drive. It returns 0 if the drive is available, otherwise 1. It suppresses error messages.</w:t>
+      </w:r>
+    </w:p>
+    <w:p>
+      <w:proofErr w:type="spellStart"/>
+      <w:proofErr w:type="gramStart"/>
+      <w:r>
+        <w:t>r</w:t>
+      </w:r>
+      <w:r>
+        <w:t>eadsector</w:t>
+      </w:r>
+      <w:proofErr w:type="spellEnd"/>
+      <w:proofErr w:type="gramEnd"/>
+      <w:r>
+        <w:t xml:space="preserve"> reads a given number of sectors from the given LBA to the buffer provided. It returns 1 on error, otherwise 0. It prints error messages specific to the problem.</w:t>
+      </w:r>
+    </w:p>
+    <w:p>
+      <w:proofErr w:type="spellStart"/>
+      <w:proofErr w:type="gramStart"/>
+      <w:r>
+        <w:t>w</w:t>
+      </w:r>
+      <w:r>
+        <w:t>ritesector</w:t>
+      </w:r>
+      <w:proofErr w:type="spellEnd"/>
+      <w:proofErr w:type="gramEnd"/>
+      <w:r>
+        <w:t xml:space="preserve"> writes a given number of sectors to the given LBA from the buffer provided. It returns 1 on error, otherwise 0. It prints error messages specific to the problem.</w:t>
+      </w:r>
+    </w:p>
+    <w:p>
+      <w:proofErr w:type="spellStart"/>
+      <w:proofErr w:type="gramStart"/>
+      <w:r>
+        <w:t>p</w:t>
+      </w:r>
+      <w:r>
+        <w:t>hysize</w:t>
+      </w:r>
+      <w:proofErr w:type="spellEnd"/>
+      <w:proofErr w:type="gramEnd"/>
+      <w:r>
+        <w:t xml:space="preserve"> </w:t>
+      </w:r>
+      <w:r>
+        <w:t>returns the physical size in bytes for the current disk. It returns 1 on error, otherwise 0. It prints error messages specific to the problem.</w:t>
+      </w:r>
+    </w:p>
+    <w:p>
+      <w:proofErr w:type="spellStart"/>
+      <w:proofErr w:type="gramStart"/>
+      <w:r>
+        <w:t>testsize</w:t>
+      </w:r>
+      <w:proofErr w:type="spellEnd"/>
+      <w:proofErr w:type="gramEnd"/>
+      <w:r>
+        <w:t xml:space="preserve"> returns the physical size in bytes for a given disk. It returns 1 on error, otherwise 0. It suppresses error messages.</w:t>
+      </w:r>
+    </w:p>
+    <w:p>
+      <w:proofErr w:type="spellStart"/>
+      <w:proofErr w:type="gramStart"/>
+      <w:r>
         <w:lastRenderedPageBreak/>
-        <w:t xml:space="preserve">The elapsed time calculation was done because I got tired of using a stopwatch or using the time command to find the amount of time a disk operation takes. I found it more </w:t>
-      </w:r>
-      <w:proofErr w:type="spellStart"/>
-      <w:r>
-        <w:t>convienent</w:t>
-      </w:r>
-      <w:proofErr w:type="spellEnd"/>
-      <w:r>
-        <w:t xml:space="preserve"> for </w:t>
-      </w:r>
-      <w:proofErr w:type="spellStart"/>
-      <w:r>
-        <w:t>discdiag</w:t>
-      </w:r>
-      <w:proofErr w:type="spellEnd"/>
-      <w:r>
-        <w:t xml:space="preserve"> to </w:t>
-      </w:r>
-      <w:proofErr w:type="spellStart"/>
-      <w:r>
-        <w:t>allways</w:t>
-      </w:r>
-      <w:proofErr w:type="spellEnd"/>
-      <w:r>
-        <w:t xml:space="preserve"> tell you how long a given command took, and give that at fairly high resolution.</w:t>
-      </w:r>
-    </w:p>
-    <w:p>
-      <w:pPr>
-        <w:pStyle w:val="Heading2"/>
-      </w:pPr>
-      <w:bookmarkStart w:id="34" w:name="_Toc374527570"/>
-      <w:r>
-        <w:t>The I/O specific calls</w:t>
-      </w:r>
-      <w:bookmarkEnd w:id="34"/>
-    </w:p>
-    <w:p>
-      <w:r>
-        <w:t>The calls in the I/O module are:</w:t>
-      </w:r>
-    </w:p>
-    <w:p>
-      <w:pPr>
-        <w:pStyle w:val="Code"/>
-      </w:pPr>
-      <w:proofErr w:type="spellStart"/>
+        <w:t>g</w:t>
+      </w:r>
+      <w:r>
+        <w:t>etdrvstr</w:t>
+      </w:r>
+      <w:proofErr w:type="spellEnd"/>
+      <w:proofErr w:type="gramEnd"/>
+      <w:r>
+        <w:t xml:space="preserve"> returns a pointer to the string representing the current set drive. It returns 0 or NULL if there is no current drive (it was never set). Note that the drive setting may be numeric, in which case the string for the drive access is only representative. The returned string is a constant and must not be modified.</w:t>
+      </w:r>
+    </w:p>
+    <w:p>
+      <w:bookmarkStart w:id="35" w:name="_GoBack"/>
+      <w:bookmarkEnd w:id="35"/>
       <w:proofErr w:type="gramStart"/>
       <w:r>
-        <w:t>int</w:t>
-      </w:r>
-      <w:proofErr w:type="spellEnd"/>
+        <w:t>i</w:t>
+      </w:r>
+      <w:r>
+        <w:t>nitio</w:t>
+      </w:r>
       <w:proofErr w:type="gramEnd"/>
       <w:r>
         <w:t xml:space="preserve"> </w:t>
       </w:r>
-      <w:proofErr w:type="spellStart"/>
-      <w:r>
-        <w:t>setdrive</w:t>
-      </w:r>
-      <w:proofErr w:type="spellEnd"/>
-      <w:r>
-        <w:t>(</w:t>
-      </w:r>
-      <w:proofErr w:type="spellStart"/>
-      <w:r>
-        <w:t>int</w:t>
-      </w:r>
-      <w:proofErr w:type="spellEnd"/>
-      <w:r>
-        <w:t xml:space="preserve"> drive);</w:t>
-      </w:r>
-    </w:p>
-    <w:p>
-      <w:pPr>
-        <w:pStyle w:val="Code"/>
-      </w:pPr>
-      <w:proofErr w:type="spellStart"/>
-      <w:proofErr w:type="gramStart"/>
-      <w:r>
-        <w:t>int</w:t>
-      </w:r>
-      <w:proofErr w:type="spellEnd"/>
-      <w:proofErr w:type="gramEnd"/>
-      <w:r>
-        <w:t xml:space="preserve"> </w:t>
-      </w:r>
-      <w:proofErr w:type="spellStart"/>
-      <w:r>
-        <w:t>getdrive</w:t>
-      </w:r>
-      <w:proofErr w:type="spellEnd"/>
-      <w:r>
-        <w:t>(void);</w:t>
-      </w:r>
-    </w:p>
-    <w:p>
-      <w:pPr>
-        <w:pStyle w:val="Code"/>
-      </w:pPr>
-      <w:proofErr w:type="spellStart"/>
-      <w:proofErr w:type="gramStart"/>
-      <w:r>
-        <w:t>int</w:t>
-      </w:r>
-      <w:proofErr w:type="spellEnd"/>
-      <w:proofErr w:type="gramEnd"/>
-      <w:r>
-        <w:t xml:space="preserve"> </w:t>
-      </w:r>
-      <w:proofErr w:type="spellStart"/>
-      <w:r>
-        <w:t>testdrive</w:t>
-      </w:r>
-      <w:proofErr w:type="spellEnd"/>
-      <w:r>
-        <w:t>(</w:t>
-      </w:r>
-      <w:proofErr w:type="spellStart"/>
-      <w:r>
-        <w:t>int</w:t>
-      </w:r>
-      <w:proofErr w:type="spellEnd"/>
-      <w:r>
-        <w:t xml:space="preserve"> drive);</w:t>
-      </w:r>
-    </w:p>
-    <w:p>
-      <w:pPr>
-        <w:pStyle w:val="Code"/>
-      </w:pPr>
-      <w:proofErr w:type="spellStart"/>
-      <w:proofErr w:type="gramStart"/>
-      <w:r>
-        <w:t>int</w:t>
-      </w:r>
-      <w:proofErr w:type="spellEnd"/>
-      <w:proofErr w:type="gramEnd"/>
-      <w:r>
-        <w:t xml:space="preserve"> </w:t>
-      </w:r>
-      <w:proofErr w:type="spellStart"/>
-      <w:r>
-        <w:t>readsector</w:t>
-      </w:r>
-      <w:proofErr w:type="spellEnd"/>
-      <w:r>
-        <w:t xml:space="preserve">(unsigned char *buffer, long </w:t>
-      </w:r>
-      <w:proofErr w:type="spellStart"/>
-      <w:r>
-        <w:t>long</w:t>
-      </w:r>
-      <w:proofErr w:type="spellEnd"/>
-      <w:r>
-        <w:t xml:space="preserve"> </w:t>
-      </w:r>
-      <w:proofErr w:type="spellStart"/>
-      <w:r>
-        <w:t>lba</w:t>
-      </w:r>
-      <w:proofErr w:type="spellEnd"/>
-      <w:r>
-        <w:t xml:space="preserve">, long </w:t>
-      </w:r>
-      <w:proofErr w:type="spellStart"/>
-      <w:r>
-        <w:t>long</w:t>
-      </w:r>
-      <w:proofErr w:type="spellEnd"/>
-      <w:r>
-        <w:t xml:space="preserve"> </w:t>
-      </w:r>
-      <w:proofErr w:type="spellStart"/>
-      <w:r>
-        <w:t>numsec</w:t>
-      </w:r>
-      <w:proofErr w:type="spellEnd"/>
-      <w:r>
-        <w:t>);</w:t>
-      </w:r>
-    </w:p>
-    <w:p>
-      <w:pPr>
-        <w:pStyle w:val="Code"/>
-      </w:pPr>
-      <w:proofErr w:type="spellStart"/>
-      <w:proofErr w:type="gramStart"/>
-      <w:r>
-        <w:t>int</w:t>
-      </w:r>
-      <w:proofErr w:type="spellEnd"/>
-      <w:proofErr w:type="gramEnd"/>
-      <w:r>
-        <w:t xml:space="preserve"> </w:t>
-      </w:r>
-      <w:proofErr w:type="spellStart"/>
-      <w:r>
-        <w:t>writesector</w:t>
-      </w:r>
-      <w:proofErr w:type="spellEnd"/>
-      <w:r>
-        <w:t xml:space="preserve">(unsigned char *buffer, long </w:t>
-      </w:r>
-      <w:proofErr w:type="spellStart"/>
-      <w:r>
-        <w:t>long</w:t>
-      </w:r>
-      <w:proofErr w:type="spellEnd"/>
-      <w:r>
-        <w:t xml:space="preserve"> </w:t>
-      </w:r>
-      <w:proofErr w:type="spellStart"/>
-      <w:r>
-        <w:t>lba</w:t>
-      </w:r>
-      <w:proofErr w:type="spellEnd"/>
-      <w:r>
-        <w:t xml:space="preserve">, long </w:t>
-      </w:r>
-      <w:proofErr w:type="spellStart"/>
-      <w:r>
-        <w:t>long</w:t>
-      </w:r>
-      <w:proofErr w:type="spellEnd"/>
-      <w:r>
-        <w:t xml:space="preserve"> </w:t>
-      </w:r>
-      <w:proofErr w:type="spellStart"/>
-      <w:r>
-        <w:t>numsec</w:t>
-      </w:r>
-      <w:proofErr w:type="spellEnd"/>
-      <w:r>
-        <w:t>);</w:t>
-      </w:r>
-    </w:p>
-    <w:p>
-      <w:pPr>
-        <w:pStyle w:val="Code"/>
-      </w:pPr>
-      <w:proofErr w:type="spellStart"/>
-      <w:proofErr w:type="gramStart"/>
-      <w:r>
-        <w:t>int</w:t>
-      </w:r>
-      <w:proofErr w:type="spellEnd"/>
-      <w:proofErr w:type="gramEnd"/>
-      <w:r>
-        <w:t xml:space="preserve"> </w:t>
-      </w:r>
-      <w:proofErr w:type="spellStart"/>
-      <w:r>
-        <w:t>physize</w:t>
-      </w:r>
-      <w:proofErr w:type="spellEnd"/>
-      <w:r>
-        <w:t>(long long *size);</w:t>
-      </w:r>
-    </w:p>
-    <w:p>
-      <w:pPr>
-        <w:pStyle w:val="Code"/>
-      </w:pPr>
-      <w:proofErr w:type="spellStart"/>
-      <w:proofErr w:type="gramStart"/>
-      <w:r>
-        <w:t>int</w:t>
-      </w:r>
-      <w:proofErr w:type="spellEnd"/>
-      <w:proofErr w:type="gramEnd"/>
-      <w:r>
-        <w:t xml:space="preserve"> </w:t>
-      </w:r>
-      <w:proofErr w:type="spellStart"/>
-      <w:r>
-        <w:t>testsize</w:t>
-      </w:r>
-      <w:proofErr w:type="spellEnd"/>
-      <w:r>
-        <w:t>(</w:t>
-      </w:r>
-      <w:proofErr w:type="spellStart"/>
-      <w:r>
-        <w:t>int</w:t>
-      </w:r>
-      <w:proofErr w:type="spellEnd"/>
-      <w:r>
-        <w:t xml:space="preserve"> drive, long </w:t>
-      </w:r>
-      <w:proofErr w:type="spellStart"/>
-      <w:r>
-        <w:t>long</w:t>
-      </w:r>
-      <w:proofErr w:type="spellEnd"/>
-      <w:r>
-        <w:t xml:space="preserve"> *size);</w:t>
-      </w:r>
-    </w:p>
-    <w:p>
-      <w:pPr>
-        <w:pStyle w:val="Code"/>
-      </w:pPr>
-      <w:proofErr w:type="gramStart"/>
-      <w:r>
-        <w:t>void</w:t>
-      </w:r>
-      <w:proofErr w:type="gramEnd"/>
-      <w:r>
-        <w:t xml:space="preserve"> </w:t>
-      </w:r>
-      <w:proofErr w:type="spellStart"/>
-      <w:r>
-        <w:t>closedrive</w:t>
-      </w:r>
-      <w:proofErr w:type="spellEnd"/>
-      <w:r>
-        <w:t>(void);</w:t>
-      </w:r>
-    </w:p>
-    <w:p>
-      <w:pPr>
-        <w:pStyle w:val="Code"/>
-      </w:pPr>
-      <w:proofErr w:type="spellStart"/>
-      <w:proofErr w:type="gramStart"/>
-      <w:r>
-        <w:t>const</w:t>
-      </w:r>
-      <w:proofErr w:type="spellEnd"/>
-      <w:proofErr w:type="gramEnd"/>
-      <w:r>
-        <w:t xml:space="preserve"> char* </w:t>
-      </w:r>
-      <w:proofErr w:type="spellStart"/>
-      <w:r>
-        <w:t>getdrvstr</w:t>
-      </w:r>
-      <w:proofErr w:type="spellEnd"/>
-      <w:r>
-        <w:t>(</w:t>
-      </w:r>
-      <w:proofErr w:type="spellStart"/>
-      <w:r>
-        <w:t>int</w:t>
-      </w:r>
-      <w:proofErr w:type="spellEnd"/>
-      <w:r>
-        <w:t xml:space="preserve"> drive);</w:t>
-      </w:r>
-    </w:p>
-    <w:p>
-      <w:pPr>
-        <w:pStyle w:val="Code"/>
-      </w:pPr>
-      <w:proofErr w:type="spellStart"/>
-      <w:proofErr w:type="gramStart"/>
-      <w:r>
-        <w:t>int</w:t>
-      </w:r>
-      <w:proofErr w:type="spellEnd"/>
-      <w:proofErr w:type="gramEnd"/>
-      <w:r>
-        <w:t xml:space="preserve"> </w:t>
-      </w:r>
-      <w:proofErr w:type="spellStart"/>
-      <w:r>
-        <w:t>chkbrk</w:t>
-      </w:r>
-      <w:proofErr w:type="spellEnd"/>
-      <w:r>
-        <w:t>(void);</w:t>
-      </w:r>
-    </w:p>
-    <w:p>
-      <w:pPr>
-        <w:pStyle w:val="Code"/>
-      </w:pPr>
-      <w:proofErr w:type="gramStart"/>
-      <w:r>
-        <w:t>long</w:t>
-      </w:r>
-      <w:proofErr w:type="gramEnd"/>
-      <w:r>
-        <w:t xml:space="preserve"> </w:t>
-      </w:r>
-      <w:proofErr w:type="spellStart"/>
-      <w:r>
-        <w:t>long</w:t>
-      </w:r>
-      <w:proofErr w:type="spellEnd"/>
-      <w:r>
-        <w:t xml:space="preserve"> </w:t>
-      </w:r>
-      <w:proofErr w:type="spellStart"/>
-      <w:r>
-        <w:t>gettim</w:t>
-      </w:r>
-      <w:proofErr w:type="spellEnd"/>
-      <w:r>
-        <w:t>(void);</w:t>
-      </w:r>
-    </w:p>
-    <w:p>
-      <w:pPr>
-        <w:pStyle w:val="Code"/>
-      </w:pPr>
-      <w:proofErr w:type="gramStart"/>
-      <w:r>
-        <w:t>double</w:t>
-      </w:r>
-      <w:proofErr w:type="gramEnd"/>
-      <w:r>
-        <w:t xml:space="preserve"> elapsed(long </w:t>
-      </w:r>
-      <w:proofErr w:type="spellStart"/>
-      <w:r>
-        <w:t>long</w:t>
-      </w:r>
-      <w:proofErr w:type="spellEnd"/>
-      <w:r>
-        <w:t xml:space="preserve"> t);</w:t>
-      </w:r>
-    </w:p>
-    <w:p>
-      <w:pPr>
-        <w:pStyle w:val="Code"/>
-      </w:pPr>
-      <w:proofErr w:type="gramStart"/>
-      <w:r>
-        <w:t>void</w:t>
-      </w:r>
-      <w:proofErr w:type="gramEnd"/>
-      <w:r>
-        <w:t xml:space="preserve"> initio(void);</w:t>
-      </w:r>
-    </w:p>
-    <w:p>
-      <w:pPr>
-        <w:pStyle w:val="Code"/>
-      </w:pPr>
-    </w:p>
-    <w:p>
-      <w:r>
-        <w:t xml:space="preserve">You will find this defined in </w:t>
-      </w:r>
-      <w:proofErr w:type="spellStart"/>
-      <w:r>
-        <w:t>discio.h</w:t>
-      </w:r>
-      <w:proofErr w:type="spellEnd"/>
-      <w:r>
-        <w:t>, which also features the sector size, and the size of each of the read and write buffers.</w:t>
-      </w:r>
-    </w:p>
-    <w:p>
-      <w:proofErr w:type="spellStart"/>
-      <w:proofErr w:type="gramStart"/>
-      <w:r>
-        <w:t>s</w:t>
-      </w:r>
-      <w:r>
-        <w:t>etdrive</w:t>
-      </w:r>
-      <w:proofErr w:type="spellEnd"/>
-      <w:proofErr w:type="gramEnd"/>
-      <w:r>
-        <w:t xml:space="preserve"> takes a 0-9 drive number and sets that as the </w:t>
-      </w:r>
-      <w:r>
-        <w:t>active drive. It returns 1 if there was an error, otherwise 0. It will also print an error message specific to the problem.</w:t>
-      </w:r>
-    </w:p>
-    <w:p>
-      <w:proofErr w:type="spellStart"/>
-      <w:proofErr w:type="gramStart"/>
-      <w:r>
-        <w:t>g</w:t>
-      </w:r>
-      <w:r>
-        <w:t>etdrive</w:t>
-      </w:r>
-      <w:proofErr w:type="spellEnd"/>
-      <w:proofErr w:type="gramEnd"/>
-      <w:r>
-        <w:t xml:space="preserve"> returns the current active drive. If the drive number is -1, it indicates the drive was never set.</w:t>
-      </w:r>
-    </w:p>
-    <w:p>
-      <w:proofErr w:type="spellStart"/>
-      <w:proofErr w:type="gramStart"/>
-      <w:r>
-        <w:t>t</w:t>
-      </w:r>
-      <w:r>
-        <w:t>estdrive</w:t>
-      </w:r>
-      <w:proofErr w:type="spellEnd"/>
-      <w:proofErr w:type="gramEnd"/>
-      <w:r>
-        <w:t xml:space="preserve"> checks if the given drive is available (online). It does not affect the current set drive. It returns 0 if the drive is available, otherwise 1. It suppresses error messages.</w:t>
-      </w:r>
-    </w:p>
-    <w:p>
-      <w:proofErr w:type="spellStart"/>
-      <w:proofErr w:type="gramStart"/>
-      <w:r>
-        <w:t>r</w:t>
-      </w:r>
-      <w:r>
-        <w:t>eadsector</w:t>
-      </w:r>
-      <w:proofErr w:type="spellEnd"/>
-      <w:proofErr w:type="gramEnd"/>
-      <w:r>
-        <w:t xml:space="preserve"> reads a given number of sectors from the given LBA to the buffer provided. It returns 1 on error, otherwise 0. It prints error messages specific to the problem.</w:t>
-      </w:r>
-    </w:p>
-    <w:p>
-      <w:proofErr w:type="spellStart"/>
-      <w:proofErr w:type="gramStart"/>
-      <w:r>
-        <w:t>w</w:t>
-      </w:r>
-      <w:r>
-        <w:t>ritesector</w:t>
-      </w:r>
-      <w:proofErr w:type="spellEnd"/>
-      <w:proofErr w:type="gramEnd"/>
-      <w:r>
-        <w:t xml:space="preserve"> writes a given number of sectors to the given LBA from the buffer provided. It returns 1 on error, otherwise 0. It prints error messages specific to the problem.</w:t>
-      </w:r>
-    </w:p>
-    <w:p>
-      <w:proofErr w:type="spellStart"/>
-      <w:proofErr w:type="gramStart"/>
-      <w:r>
-        <w:t>p</w:t>
-      </w:r>
-      <w:r>
-        <w:t>hysize</w:t>
-      </w:r>
-      <w:proofErr w:type="spellEnd"/>
-      <w:proofErr w:type="gramEnd"/>
-      <w:r>
-        <w:t xml:space="preserve"> </w:t>
-      </w:r>
-      <w:r>
-        <w:t>returns the physical size in bytes for the current disk. It returns 1 on error, otherwise 0. It prints error messages specific to the problem.</w:t>
-      </w:r>
-    </w:p>
-    <w:p>
-      <w:proofErr w:type="spellStart"/>
-      <w:proofErr w:type="gramStart"/>
-      <w:r>
-        <w:t>testsize</w:t>
-      </w:r>
-      <w:proofErr w:type="spellEnd"/>
-      <w:proofErr w:type="gramEnd"/>
-      <w:r>
-        <w:t xml:space="preserve"> returns the physical size in bytes for a given disk. It returns 1 on error, otherwise 0. It suppresses error messages.</w:t>
-      </w:r>
-    </w:p>
-    <w:p>
-      <w:proofErr w:type="spellStart"/>
-      <w:proofErr w:type="gramStart"/>
-      <w:r>
-        <w:t>c</w:t>
-      </w:r>
-      <w:r>
-        <w:t>losedrive</w:t>
-      </w:r>
-      <w:proofErr w:type="spellEnd"/>
-      <w:proofErr w:type="gramEnd"/>
-      <w:r>
-        <w:t xml:space="preserve"> closes the current set drive. It is only used before the diagnostic exits.</w:t>
-      </w:r>
-    </w:p>
-    <w:p>
-      <w:proofErr w:type="spellStart"/>
-      <w:proofErr w:type="gramStart"/>
-      <w:r>
-        <w:t>g</w:t>
-      </w:r>
-      <w:r>
-        <w:t>etdrvstr</w:t>
-      </w:r>
-      <w:proofErr w:type="spellEnd"/>
-      <w:proofErr w:type="gramEnd"/>
-      <w:r>
-        <w:t xml:space="preserve"> returns a pointer to the string representing the current set drive. It returns 0 or NULL if there is no current drive (it was never set). Note that the drive setting may be numeric, in which case the string for the drive access is only representative. The returned string is a constant and must not be modified.</w:t>
-      </w:r>
-    </w:p>
-    <w:p>
-      <w:proofErr w:type="spellStart"/>
-      <w:proofErr w:type="gramStart"/>
-      <w:r>
-        <w:t>c</w:t>
-      </w:r>
-      <w:r>
-        <w:t>hkbrk</w:t>
-      </w:r>
-      <w:proofErr w:type="spellEnd"/>
-      <w:proofErr w:type="gramEnd"/>
-      <w:r>
-        <w:t xml:space="preserve"> returns true or 1 if the user has requested a break-in (like control-c), and false or 0 if not.</w:t>
-      </w:r>
-    </w:p>
-    <w:p>
-      <w:proofErr w:type="spellStart"/>
-      <w:proofErr w:type="gramStart"/>
-      <w:r>
-        <w:t>g</w:t>
-      </w:r>
-      <w:r>
-        <w:t>ettim</w:t>
-      </w:r>
-      <w:proofErr w:type="spellEnd"/>
-      <w:proofErr w:type="gramEnd"/>
-      <w:r>
-        <w:t xml:space="preserve"> returns a large counter with the current time. The actual meaning of the number contained is up to the I/O module.</w:t>
-      </w:r>
-    </w:p>
-    <w:p>
-      <w:proofErr w:type="gramStart"/>
-      <w:r>
-        <w:lastRenderedPageBreak/>
-        <w:t>e</w:t>
-      </w:r>
-      <w:r>
-        <w:t>lapsed</w:t>
-      </w:r>
-      <w:proofErr w:type="gramEnd"/>
-      <w:r>
-        <w:t xml:space="preserve"> compares the given time (mark time) with the current time, and finds the number of seconds elapsed since that time. The result is given as a floating point number.</w:t>
-      </w:r>
-    </w:p>
-    <w:p>
-      <w:proofErr w:type="gramStart"/>
-      <w:r>
-        <w:t>i</w:t>
-      </w:r>
-      <w:r>
-        <w:t>nitio</w:t>
-      </w:r>
-      <w:proofErr w:type="gramEnd"/>
-      <w:r>
-        <w:t xml:space="preserve"> </w:t>
-      </w:r>
       <w:r>
         <w:t>is called at startup, and gives the I/O module a chance to initialize itself.</w:t>
       </w:r>
     </w:p>
     <w:p>
+      <w:proofErr w:type="spellStart"/>
+      <w:r>
+        <w:t>Deinitio</w:t>
+      </w:r>
+      <w:proofErr w:type="spellEnd"/>
+      <w:r>
+        <w:t xml:space="preserve"> is called at shutdown, and gives the I/O module a chance to shut down.</w:t>
+      </w:r>
+    </w:p>
+    <w:p>
       <w:pPr>
         <w:pStyle w:val="Heading1"/>
       </w:pPr>
-      <w:bookmarkStart w:id="35" w:name="_Toc374527571"/>
+      <w:bookmarkStart w:id="36" w:name="_Toc374527571"/>
       <w:r>
         <w:t>Compiling for different targets</w:t>
       </w:r>
-      <w:bookmarkEnd w:id="35"/>
+      <w:bookmarkEnd w:id="36"/>
     </w:p>
     <w:p>
       <w:r>
@@ -13810,11 +13758,11 @@
       <w:pPr>
         <w:pStyle w:val="Heading2"/>
       </w:pPr>
-      <w:bookmarkStart w:id="36" w:name="_Toc374527572"/>
+      <w:bookmarkStart w:id="37" w:name="_Toc374527572"/>
       <w:r>
         <w:t>Alternative compilers</w:t>
       </w:r>
-      <w:bookmarkEnd w:id="36"/>
+      <w:bookmarkEnd w:id="37"/>
     </w:p>
     <w:p>
       <w:r>
@@ -13825,11 +13773,11 @@
       <w:pPr>
         <w:pStyle w:val="Heading2"/>
       </w:pPr>
-      <w:bookmarkStart w:id="37" w:name="_Toc374527573"/>
+      <w:bookmarkStart w:id="38" w:name="_Toc374527573"/>
       <w:r>
         <w:t>Alternative platforms</w:t>
       </w:r>
-      <w:bookmarkEnd w:id="37"/>
+      <w:bookmarkEnd w:id="38"/>
     </w:p>
     <w:p>
       <w:r>
@@ -13883,11 +13831,11 @@
       <w:pPr>
         <w:pStyle w:val="Heading1"/>
       </w:pPr>
-      <w:bookmarkStart w:id="38" w:name="_Toc374527574"/>
+      <w:bookmarkStart w:id="39" w:name="_Toc374527574"/>
       <w:r>
         <w:t>C language coding standard</w:t>
       </w:r>
-      <w:bookmarkEnd w:id="38"/>
+      <w:bookmarkEnd w:id="39"/>
     </w:p>
     <w:p>
       <w:r>
@@ -13921,7 +13869,7 @@
       <w:pPr>
         <w:pStyle w:val="Heading1"/>
       </w:pPr>
-      <w:bookmarkStart w:id="39" w:name="_Toc374527575"/>
+      <w:bookmarkStart w:id="40" w:name="_Toc374527575"/>
       <w:r>
         <w:t xml:space="preserve">Running and using </w:t>
       </w:r>
@@ -13929,7 +13877,7 @@
       <w:r>
         <w:t>Doxygen</w:t>
       </w:r>
-      <w:bookmarkEnd w:id="39"/>
+      <w:bookmarkEnd w:id="40"/>
       <w:proofErr w:type="spellEnd"/>
     </w:p>
     <w:p>
@@ -13963,6 +13911,7 @@
     </w:p>
     <w:p>
       <w:r>
+        <w:lastRenderedPageBreak/>
         <w:t xml:space="preserve">To get </w:t>
       </w:r>
       <w:proofErr w:type="spellStart"/>
@@ -13977,7 +13926,6 @@
     <w:p>
       <w:proofErr w:type="spellStart"/>
       <w:r>
-        <w:lastRenderedPageBreak/>
         <w:t>Doxygen</w:t>
       </w:r>
       <w:proofErr w:type="spellEnd"/>
@@ -14048,12 +13996,7 @@
     </w:p>
     <w:p>
       <w:r>
-        <w:t xml:space="preserve">The DOT versions appear to be unreliable. I was able to use 2.12 without issue. The tip revision was broken at the time of this </w:t>
-      </w:r>
-      <w:bookmarkStart w:id="40" w:name="_GoBack"/>
-      <w:bookmarkEnd w:id="40"/>
-      <w:r>
-        <w:t>writing.</w:t>
+        <w:t>The DOT versions appear to be unreliable. I was able to use 2.12 without issue. The tip revision was broken at the time of this writing.</w:t>
       </w:r>
     </w:p>
     <w:p>
@@ -14824,12 +14767,12 @@
     </w:p>
     <w:p>
       <w:r>
+        <w:lastRenderedPageBreak/>
         <w:t>Like a tripod or a three legged stool, a program cannot stand unless it has the three basic elements of a working, usable program. These are the program itself, the documentation for it, and the tests used to verify it.</w:t>
       </w:r>
     </w:p>
     <w:p>
       <w:r>
-        <w:lastRenderedPageBreak/>
         <w:t>It has been my exp</w:t>
       </w:r>
       <w:r>
@@ -17626,7 +17569,7 @@
               <w:noProof/>
               <w:color w:val="FFFFFF" w:themeColor="background1"/>
             </w:rPr>
-            <w:t>24</w:t>
+            <w:t>28</w:t>
           </w:r>
           <w:r>
             <w:rPr>
@@ -17713,7 +17656,7 @@
               <w:noProof/>
               <w:color w:val="FFFFFF" w:themeColor="background1"/>
             </w:rPr>
-            <w:t>25</w:t>
+            <w:t>27</w:t>
           </w:r>
           <w:r>
             <w:rPr>
@@ -17918,7 +17861,6 @@
             <w:calendar w:val="gregorian"/>
           </w:date>
         </w:sdtPr>
-        <w:sdtEndPr/>
         <w:sdtContent>
           <w:tc>
             <w:tcPr>
@@ -18032,7 +17974,6 @@
             <w:calendar w:val="gregorian"/>
           </w:date>
         </w:sdtPr>
-        <w:sdtEndPr/>
         <w:sdtContent>
           <w:tc>
             <w:tcPr>
@@ -19227,6 +19168,92 @@
     </w:lvl>
   </w:abstractNum>
   <w:abstractNum w:abstractNumId="10">
+    <w:nsid w:val="304F7FC6"/>
+    <w:multiLevelType w:val="hybridMultilevel"/>
+    <w:tmpl w:val="2BA27374"/>
+    <w:lvl w:ilvl="0" w:tplc="0409000F">
+      <w:start w:val="1"/>
+      <w:numFmt w:val="decimal"/>
+      <w:lvlText w:val="%1."/>
+      <w:lvlJc w:val="left"/>
+      <w:pPr>
+        <w:ind w:left="720" w:hanging="360"/>
+      </w:pPr>
+    </w:lvl>
+    <w:lvl w:ilvl="1" w:tplc="04090019" w:tentative="1">
+      <w:start w:val="1"/>
+      <w:numFmt w:val="lowerLetter"/>
+      <w:lvlText w:val="%2."/>
+      <w:lvlJc w:val="left"/>
+      <w:pPr>
+        <w:ind w:left="1440" w:hanging="360"/>
+      </w:pPr>
+    </w:lvl>
+    <w:lvl w:ilvl="2" w:tplc="0409001B" w:tentative="1">
+      <w:start w:val="1"/>
+      <w:numFmt w:val="lowerRoman"/>
+      <w:lvlText w:val="%3."/>
+      <w:lvlJc w:val="right"/>
+      <w:pPr>
+        <w:ind w:left="2160" w:hanging="180"/>
+      </w:pPr>
+    </w:lvl>
+    <w:lvl w:ilvl="3" w:tplc="0409000F" w:tentative="1">
+      <w:start w:val="1"/>
+      <w:numFmt w:val="decimal"/>
+      <w:lvlText w:val="%4."/>
+      <w:lvlJc w:val="left"/>
+      <w:pPr>
+        <w:ind w:left="2880" w:hanging="360"/>
+      </w:pPr>
+    </w:lvl>
+    <w:lvl w:ilvl="4" w:tplc="04090019" w:tentative="1">
+      <w:start w:val="1"/>
+      <w:numFmt w:val="lowerLetter"/>
+      <w:lvlText w:val="%5."/>
+      <w:lvlJc w:val="left"/>
+      <w:pPr>
+        <w:ind w:left="3600" w:hanging="360"/>
+      </w:pPr>
+    </w:lvl>
+    <w:lvl w:ilvl="5" w:tplc="0409001B" w:tentative="1">
+      <w:start w:val="1"/>
+      <w:numFmt w:val="lowerRoman"/>
+      <w:lvlText w:val="%6."/>
+      <w:lvlJc w:val="right"/>
+      <w:pPr>
+        <w:ind w:left="4320" w:hanging="180"/>
+      </w:pPr>
+    </w:lvl>
+    <w:lvl w:ilvl="6" w:tplc="0409000F" w:tentative="1">
+      <w:start w:val="1"/>
+      <w:numFmt w:val="decimal"/>
+      <w:lvlText w:val="%7."/>
+      <w:lvlJc w:val="left"/>
+      <w:pPr>
+        <w:ind w:left="5040" w:hanging="360"/>
+      </w:pPr>
+    </w:lvl>
+    <w:lvl w:ilvl="7" w:tplc="04090019" w:tentative="1">
+      <w:start w:val="1"/>
+      <w:numFmt w:val="lowerLetter"/>
+      <w:lvlText w:val="%8."/>
+      <w:lvlJc w:val="left"/>
+      <w:pPr>
+        <w:ind w:left="5760" w:hanging="360"/>
+      </w:pPr>
+    </w:lvl>
+    <w:lvl w:ilvl="8" w:tplc="0409001B" w:tentative="1">
+      <w:start w:val="1"/>
+      <w:numFmt w:val="lowerRoman"/>
+      <w:lvlText w:val="%9."/>
+      <w:lvlJc w:val="right"/>
+      <w:pPr>
+        <w:ind w:left="6480" w:hanging="180"/>
+      </w:pPr>
+    </w:lvl>
+  </w:abstractNum>
+  <w:abstractNum w:abstractNumId="11">
     <w:nsid w:val="337B4267"/>
     <w:multiLevelType w:val="hybridMultilevel"/>
     <w:tmpl w:val="F132D5D6"/>
@@ -19315,7 +19342,7 @@
       </w:pPr>
     </w:lvl>
   </w:abstractNum>
-  <w:abstractNum w:abstractNumId="11">
+  <w:abstractNum w:abstractNumId="12">
     <w:nsid w:val="3C681C2A"/>
     <w:multiLevelType w:val="hybridMultilevel"/>
     <w:tmpl w:val="43CC59D8"/>
@@ -19404,7 +19431,7 @@
       </w:pPr>
     </w:lvl>
   </w:abstractNum>
-  <w:abstractNum w:abstractNumId="12">
+  <w:abstractNum w:abstractNumId="13">
     <w:nsid w:val="3EED5DE9"/>
     <w:multiLevelType w:val="hybridMultilevel"/>
     <w:tmpl w:val="FF44A12A"/>
@@ -19517,7 +19544,7 @@
       </w:rPr>
     </w:lvl>
   </w:abstractNum>
-  <w:abstractNum w:abstractNumId="13">
+  <w:abstractNum w:abstractNumId="14">
     <w:nsid w:val="41870C56"/>
     <w:multiLevelType w:val="hybridMultilevel"/>
     <w:tmpl w:val="D9366850"/>
@@ -19630,7 +19657,7 @@
       </w:rPr>
     </w:lvl>
   </w:abstractNum>
-  <w:abstractNum w:abstractNumId="14">
+  <w:abstractNum w:abstractNumId="15">
     <w:nsid w:val="42B275DE"/>
     <w:multiLevelType w:val="hybridMultilevel"/>
     <w:tmpl w:val="7EFAAA90"/>
@@ -19719,7 +19746,7 @@
       </w:pPr>
     </w:lvl>
   </w:abstractNum>
-  <w:abstractNum w:abstractNumId="15">
+  <w:abstractNum w:abstractNumId="16">
     <w:nsid w:val="432805C4"/>
     <w:multiLevelType w:val="hybridMultilevel"/>
     <w:tmpl w:val="C9F2E91C"/>
@@ -19832,7 +19859,7 @@
       </w:rPr>
     </w:lvl>
   </w:abstractNum>
-  <w:abstractNum w:abstractNumId="16">
+  <w:abstractNum w:abstractNumId="17">
     <w:nsid w:val="44665057"/>
     <w:multiLevelType w:val="hybridMultilevel"/>
     <w:tmpl w:val="A796B90C"/>
@@ -19921,7 +19948,7 @@
       </w:pPr>
     </w:lvl>
   </w:abstractNum>
-  <w:abstractNum w:abstractNumId="17">
+  <w:abstractNum w:abstractNumId="18">
     <w:nsid w:val="528279DC"/>
     <w:multiLevelType w:val="hybridMultilevel"/>
     <w:tmpl w:val="1FE02030"/>
@@ -20010,7 +20037,7 @@
       </w:pPr>
     </w:lvl>
   </w:abstractNum>
-  <w:abstractNum w:abstractNumId="18">
+  <w:abstractNum w:abstractNumId="19">
     <w:nsid w:val="58E04B52"/>
     <w:multiLevelType w:val="hybridMultilevel"/>
     <w:tmpl w:val="2B2A351E"/>
@@ -20099,7 +20126,7 @@
       </w:pPr>
     </w:lvl>
   </w:abstractNum>
-  <w:abstractNum w:abstractNumId="19">
+  <w:abstractNum w:abstractNumId="20">
     <w:nsid w:val="5BB16A82"/>
     <w:multiLevelType w:val="hybridMultilevel"/>
     <w:tmpl w:val="A84272C4"/>
@@ -20212,7 +20239,7 @@
       </w:rPr>
     </w:lvl>
   </w:abstractNum>
-  <w:abstractNum w:abstractNumId="20">
+  <w:abstractNum w:abstractNumId="21">
     <w:nsid w:val="5CB549E7"/>
     <w:multiLevelType w:val="hybridMultilevel"/>
     <w:tmpl w:val="2098EF58"/>
@@ -20301,7 +20328,7 @@
       </w:pPr>
     </w:lvl>
   </w:abstractNum>
-  <w:abstractNum w:abstractNumId="21">
+  <w:abstractNum w:abstractNumId="22">
     <w:nsid w:val="5D2E7525"/>
     <w:multiLevelType w:val="hybridMultilevel"/>
     <w:tmpl w:val="A7782888"/>
@@ -20414,7 +20441,7 @@
       </w:rPr>
     </w:lvl>
   </w:abstractNum>
-  <w:abstractNum w:abstractNumId="22">
+  <w:abstractNum w:abstractNumId="23">
     <w:nsid w:val="5F383CD2"/>
     <w:multiLevelType w:val="hybridMultilevel"/>
     <w:tmpl w:val="3C40EA10"/>
@@ -20503,7 +20530,7 @@
       </w:pPr>
     </w:lvl>
   </w:abstractNum>
-  <w:abstractNum w:abstractNumId="23">
+  <w:abstractNum w:abstractNumId="24">
     <w:nsid w:val="6BF905AB"/>
     <w:multiLevelType w:val="hybridMultilevel"/>
     <w:tmpl w:val="57FE0660"/>
@@ -20616,7 +20643,7 @@
       </w:rPr>
     </w:lvl>
   </w:abstractNum>
-  <w:abstractNum w:abstractNumId="24">
+  <w:abstractNum w:abstractNumId="25">
     <w:nsid w:val="73583F99"/>
     <w:multiLevelType w:val="hybridMultilevel"/>
     <w:tmpl w:val="30EC2A70"/>
@@ -20705,7 +20732,7 @@
       </w:pPr>
     </w:lvl>
   </w:abstractNum>
-  <w:abstractNum w:abstractNumId="25">
+  <w:abstractNum w:abstractNumId="26">
     <w:nsid w:val="752F4F67"/>
     <w:multiLevelType w:val="hybridMultilevel"/>
     <w:tmpl w:val="B91A9B7E"/>
@@ -20818,7 +20845,7 @@
       </w:rPr>
     </w:lvl>
   </w:abstractNum>
-  <w:abstractNum w:abstractNumId="26">
+  <w:abstractNum w:abstractNumId="27">
     <w:nsid w:val="756C7F85"/>
     <w:multiLevelType w:val="hybridMultilevel"/>
     <w:tmpl w:val="A6162588"/>
@@ -20931,7 +20958,7 @@
       </w:rPr>
     </w:lvl>
   </w:abstractNum>
-  <w:abstractNum w:abstractNumId="27">
+  <w:abstractNum w:abstractNumId="28">
     <w:nsid w:val="7674146F"/>
     <w:multiLevelType w:val="hybridMultilevel"/>
     <w:tmpl w:val="500C39DE"/>
@@ -21044,7 +21071,7 @@
       </w:rPr>
     </w:lvl>
   </w:abstractNum>
-  <w:abstractNum w:abstractNumId="28">
+  <w:abstractNum w:abstractNumId="29">
     <w:nsid w:val="78FF213F"/>
     <w:multiLevelType w:val="hybridMultilevel"/>
     <w:tmpl w:val="EC10A8A0"/>
@@ -21133,7 +21160,7 @@
       </w:pPr>
     </w:lvl>
   </w:abstractNum>
-  <w:abstractNum w:abstractNumId="29">
+  <w:abstractNum w:abstractNumId="30">
     <w:nsid w:val="7A2E7F32"/>
     <w:multiLevelType w:val="hybridMultilevel"/>
     <w:tmpl w:val="D32255FA"/>
@@ -21229,22 +21256,22 @@
     <w:abstractNumId w:val="9"/>
   </w:num>
   <w:num w:numId="3">
-    <w:abstractNumId w:val="25"/>
+    <w:abstractNumId w:val="26"/>
   </w:num>
   <w:num w:numId="4">
     <w:abstractNumId w:val="0"/>
   </w:num>
   <w:num w:numId="5">
-    <w:abstractNumId w:val="14"/>
+    <w:abstractNumId w:val="15"/>
   </w:num>
   <w:num w:numId="6">
-    <w:abstractNumId w:val="29"/>
+    <w:abstractNumId w:val="30"/>
   </w:num>
   <w:num w:numId="7">
-    <w:abstractNumId w:val="11"/>
+    <w:abstractNumId w:val="12"/>
   </w:num>
   <w:num w:numId="8">
-    <w:abstractNumId w:val="16"/>
+    <w:abstractNumId w:val="17"/>
   </w:num>
   <w:num w:numId="9">
     <w:abstractNumId w:val="8"/>
@@ -21253,37 +21280,37 @@
     <w:abstractNumId w:val="4"/>
   </w:num>
   <w:num w:numId="11">
-    <w:abstractNumId w:val="23"/>
+    <w:abstractNumId w:val="24"/>
   </w:num>
   <w:num w:numId="12">
-    <w:abstractNumId w:val="12"/>
+    <w:abstractNumId w:val="13"/>
   </w:num>
   <w:num w:numId="13">
-    <w:abstractNumId w:val="19"/>
+    <w:abstractNumId w:val="20"/>
   </w:num>
   <w:num w:numId="14">
-    <w:abstractNumId w:val="27"/>
+    <w:abstractNumId w:val="28"/>
   </w:num>
   <w:num w:numId="15">
-    <w:abstractNumId w:val="17"/>
+    <w:abstractNumId w:val="18"/>
   </w:num>
   <w:num w:numId="16">
-    <w:abstractNumId w:val="20"/>
+    <w:abstractNumId w:val="21"/>
   </w:num>
   <w:num w:numId="17">
-    <w:abstractNumId w:val="13"/>
+    <w:abstractNumId w:val="14"/>
   </w:num>
   <w:num w:numId="18">
     <w:abstractNumId w:val="7"/>
   </w:num>
   <w:num w:numId="19">
-    <w:abstractNumId w:val="10"/>
+    <w:abstractNumId w:val="11"/>
   </w:num>
   <w:num w:numId="20">
-    <w:abstractNumId w:val="22"/>
+    <w:abstractNumId w:val="23"/>
   </w:num>
   <w:num w:numId="21">
-    <w:abstractNumId w:val="18"/>
+    <w:abstractNumId w:val="19"/>
   </w:num>
   <w:num w:numId="22">
     <w:abstractNumId w:val="5"/>
@@ -21292,25 +21319,28 @@
     <w:abstractNumId w:val="2"/>
   </w:num>
   <w:num w:numId="24">
-    <w:abstractNumId w:val="28"/>
+    <w:abstractNumId w:val="29"/>
   </w:num>
   <w:num w:numId="25">
-    <w:abstractNumId w:val="24"/>
+    <w:abstractNumId w:val="25"/>
   </w:num>
   <w:num w:numId="26">
     <w:abstractNumId w:val="3"/>
   </w:num>
   <w:num w:numId="27">
-    <w:abstractNumId w:val="21"/>
+    <w:abstractNumId w:val="22"/>
   </w:num>
   <w:num w:numId="28">
-    <w:abstractNumId w:val="15"/>
+    <w:abstractNumId w:val="16"/>
   </w:num>
   <w:num w:numId="29">
-    <w:abstractNumId w:val="26"/>
+    <w:abstractNumId w:val="27"/>
   </w:num>
   <w:num w:numId="30">
     <w:abstractNumId w:val="6"/>
+  </w:num>
+  <w:num w:numId="31">
+    <w:abstractNumId w:val="10"/>
   </w:num>
   <w:numIdMacAtCleanup w:val="6"/>
 </w:numbering>
@@ -27609,7 +27639,7 @@
 </file>
 
 <file path=customXml/itemProps2.xml><?xml version="1.0" encoding="utf-8"?>
-<ds:datastoreItem xmlns:ds="http://schemas.openxmlformats.org/officeDocument/2006/customXml" ds:itemID="{B69B379B-D16E-4DA6-8337-5F9497EC392B}">
+<ds:datastoreItem xmlns:ds="http://schemas.openxmlformats.org/officeDocument/2006/customXml" ds:itemID="{8AE18413-06F8-4354-A5C7-5DE7CEE58B6C}">
   <ds:schemaRefs>
     <ds:schemaRef ds:uri="http://schemas.openxmlformats.org/officeDocument/2006/bibliography"/>
   </ds:schemaRefs>

</xml_diff>

<commit_message>
Various corrections and expansions.
</commit_message>
<xml_diff>
--- a/discdiag.docx
+++ b/discdiag.docx
@@ -94,8 +94,6 @@
           <w:r>
             <w:t>Contents</w:t>
           </w:r>
-          <w:bookmarkStart w:id="0" w:name="_GoBack"/>
-          <w:bookmarkEnd w:id="0"/>
         </w:p>
         <w:p>
           <w:pPr>
@@ -4628,42 +4626,42 @@
       <w:r>
         <w:br w:type="page"/>
       </w:r>
-      <w:bookmarkStart w:id="1" w:name="_Toc374722742"/>
+      <w:bookmarkStart w:id="0" w:name="_Toc374722742"/>
       <w:r>
         <w:lastRenderedPageBreak/>
         <w:t>Purpose</w:t>
       </w:r>
+      <w:bookmarkEnd w:id="0"/>
+    </w:p>
+    <w:p>
+      <w:r>
+        <w:t>The disc diagnostic is a tool for disc drive producers to check out the hardware and software involved in disc drive production.</w:t>
+      </w:r>
+    </w:p>
+    <w:p>
+      <w:pPr>
+        <w:pStyle w:val="Heading1"/>
+      </w:pPr>
+      <w:bookmarkStart w:id="1" w:name="_Toc374722743"/>
+      <w:r>
+        <w:t>Overview</w:t>
+      </w:r>
       <w:bookmarkEnd w:id="1"/>
     </w:p>
     <w:p>
       <w:r>
-        <w:t>The disc diagnostic is a tool for disc drive producers to check out the hardware and software involved in disc drive production.</w:t>
+        <w:t>Discdiag is a command line program designed to read and write sectors from a disc. It can be used to check out disc drivers as well as hardware. It uses simple commands to read, write and show data within sectors, as well as automatically check it. It is fully scriptable, meaning that it can be both used immediately from the command line, as well has have those commands written into complex scripts that run fully automated tests against the disc drive.</w:t>
       </w:r>
     </w:p>
     <w:p>
       <w:pPr>
         <w:pStyle w:val="Heading1"/>
       </w:pPr>
-      <w:bookmarkStart w:id="2" w:name="_Toc374722743"/>
-      <w:r>
-        <w:t>Overview</w:t>
+      <w:bookmarkStart w:id="2" w:name="_Toc374722744"/>
+      <w:r>
+        <w:t>Implementation</w:t>
       </w:r>
       <w:bookmarkEnd w:id="2"/>
-    </w:p>
-    <w:p>
-      <w:r>
-        <w:t>Discdiag is a command line program designed to read and write sectors from a disc. It can be used to check out disc drivers as well as hardware. It uses simple commands to read, write and show data within sectors, as well as automatically check it. It is fully scriptable, meaning that it can be both used immediately from the command line, as well has have those commands written into complex scripts that run fully automated tests against the disc drive.</w:t>
-      </w:r>
-    </w:p>
-    <w:p>
-      <w:pPr>
-        <w:pStyle w:val="Heading1"/>
-      </w:pPr>
-      <w:bookmarkStart w:id="3" w:name="_Toc374722744"/>
-      <w:r>
-        <w:t>Implementation</w:t>
-      </w:r>
-      <w:bookmarkEnd w:id="3"/>
     </w:p>
     <w:p>
       <w:r>
@@ -4694,12 +4692,12 @@
       <w:pPr>
         <w:pStyle w:val="Heading1"/>
       </w:pPr>
-      <w:bookmarkStart w:id="4" w:name="_Toc374722745"/>
+      <w:bookmarkStart w:id="3" w:name="_Toc374722745"/>
       <w:r>
         <w:lastRenderedPageBreak/>
         <w:t>Files in the project</w:t>
       </w:r>
-      <w:bookmarkEnd w:id="4"/>
+      <w:bookmarkEnd w:id="3"/>
     </w:p>
     <w:p>
       <w:pPr>
@@ -4811,7 +4809,10 @@
         <w:ind w:left="2160" w:hanging="2160"/>
       </w:pPr>
       <w:r>
-        <w:t>Discdiag.dox</w:t>
+        <w:t>d</w:t>
+      </w:r>
+      <w:r>
+        <w:t>iscdiag.dox</w:t>
       </w:r>
       <w:r>
         <w:tab/>
@@ -4971,11 +4972,11 @@
       <w:pPr>
         <w:pStyle w:val="Heading1"/>
       </w:pPr>
-      <w:bookmarkStart w:id="5" w:name="_Toc374722746"/>
+      <w:bookmarkStart w:id="4" w:name="_Toc374722746"/>
       <w:r>
         <w:t>Commands</w:t>
       </w:r>
-      <w:bookmarkEnd w:id="5"/>
+      <w:bookmarkEnd w:id="4"/>
     </w:p>
     <w:p>
       <w:r>
@@ -6914,12 +6915,12 @@
           <w:numId w:val="0"/>
         </w:numPr>
       </w:pPr>
-      <w:bookmarkStart w:id="6" w:name="_Toc374722747"/>
+      <w:bookmarkStart w:id="5" w:name="_Toc374722747"/>
       <w:r>
         <w:lastRenderedPageBreak/>
         <w:t>Workings of the diagnostic</w:t>
       </w:r>
-      <w:bookmarkEnd w:id="6"/>
+      <w:bookmarkEnd w:id="5"/>
     </w:p>
     <w:p>
       <w:r>
@@ -7174,11 +7175,11 @@
       <w:pPr>
         <w:pStyle w:val="Heading1"/>
       </w:pPr>
-      <w:bookmarkStart w:id="7" w:name="_Toc374722748"/>
+      <w:bookmarkStart w:id="6" w:name="_Toc374722748"/>
       <w:r>
         <w:t>Starting discdiag</w:t>
       </w:r>
-      <w:bookmarkEnd w:id="7"/>
+      <w:bookmarkEnd w:id="6"/>
     </w:p>
     <w:p>
       <w:r>
@@ -8251,11 +8252,13 @@
         <w:pStyle w:val="Code"/>
         <w:rPr>
           <w:szCs w:val="18"/>
+          <w:lang w:val="es-CO"/>
         </w:rPr>
       </w:pPr>
       <w:r>
         <w:rPr>
           <w:szCs w:val="18"/>
+          <w:lang w:val="es-CO"/>
         </w:rPr>
         <w:t>000001e0: 00 00 00 00 00 00 00 00 00 00 00 00 00 00 00 00  "................"</w:t>
       </w:r>
@@ -8343,11 +8346,11 @@
       <w:pPr>
         <w:pStyle w:val="Heading1"/>
       </w:pPr>
-      <w:bookmarkStart w:id="8" w:name="_Toc374722749"/>
+      <w:bookmarkStart w:id="7" w:name="_Toc374722749"/>
       <w:r>
         <w:t>Reads, writes and compares</w:t>
       </w:r>
-      <w:bookmarkEnd w:id="8"/>
+      <w:bookmarkEnd w:id="7"/>
     </w:p>
     <w:p>
       <w:r>
@@ -8482,11 +8485,11 @@
       <w:pPr>
         <w:pStyle w:val="Heading1"/>
       </w:pPr>
-      <w:bookmarkStart w:id="9" w:name="_Toc374722750"/>
+      <w:bookmarkStart w:id="8" w:name="_Toc374722750"/>
       <w:r>
         <w:t>Patterns</w:t>
       </w:r>
-      <w:bookmarkEnd w:id="9"/>
+      <w:bookmarkEnd w:id="8"/>
     </w:p>
     <w:p>
       <w:r>
@@ -8569,12 +8572,12 @@
       <w:pPr>
         <w:pStyle w:val="Heading1"/>
       </w:pPr>
-      <w:bookmarkStart w:id="10" w:name="_Toc374722751"/>
+      <w:bookmarkStart w:id="9" w:name="_Toc374722751"/>
       <w:r>
         <w:lastRenderedPageBreak/>
         <w:t>Patterning the write buffer</w:t>
       </w:r>
-      <w:bookmarkEnd w:id="10"/>
+      <w:bookmarkEnd w:id="9"/>
     </w:p>
     <w:p>
       <w:r>
@@ -9179,11 +9182,11 @@
       <w:pPr>
         <w:pStyle w:val="Heading1"/>
       </w:pPr>
-      <w:bookmarkStart w:id="11" w:name="_Toc374722752"/>
+      <w:bookmarkStart w:id="10" w:name="_Toc374722752"/>
       <w:r>
         <w:t>Verifying patterns in the read buffer</w:t>
       </w:r>
-      <w:bookmarkEnd w:id="11"/>
+      <w:bookmarkEnd w:id="10"/>
     </w:p>
     <w:p>
       <w:r>
@@ -9286,11 +9289,11 @@
       <w:pPr>
         <w:pStyle w:val="Heading1"/>
       </w:pPr>
-      <w:bookmarkStart w:id="12" w:name="_Toc374722753"/>
+      <w:bookmarkStart w:id="11" w:name="_Toc374722753"/>
       <w:r>
         <w:t>Miscompares and controlling error actions</w:t>
       </w:r>
-      <w:bookmarkEnd w:id="12"/>
+      <w:bookmarkEnd w:id="11"/>
     </w:p>
     <w:p>
       <w:r>
@@ -9442,11 +9445,11 @@
       <w:pPr>
         <w:pStyle w:val="Heading1"/>
       </w:pPr>
-      <w:bookmarkStart w:id="13" w:name="_Toc374722754"/>
+      <w:bookmarkStart w:id="12" w:name="_Toc374722754"/>
       <w:r>
         <w:t>Values</w:t>
       </w:r>
-      <w:bookmarkEnd w:id="13"/>
+      <w:bookmarkEnd w:id="12"/>
     </w:p>
     <w:p>
       <w:r>
@@ -9490,11 +9493,11 @@
       <w:pPr>
         <w:pStyle w:val="Heading1"/>
       </w:pPr>
-      <w:bookmarkStart w:id="14" w:name="_Toc374722755"/>
+      <w:bookmarkStart w:id="13" w:name="_Toc374722755"/>
       <w:r>
         <w:t>Expressions</w:t>
       </w:r>
-      <w:bookmarkEnd w:id="14"/>
+      <w:bookmarkEnd w:id="13"/>
     </w:p>
     <w:p>
       <w:r>
@@ -9730,12 +9733,45 @@
       </w:r>
     </w:p>
     <w:p>
+      <w:r>
+        <w:lastRenderedPageBreak/>
+        <w:t>Note that expressions cannot have spaces embedded in them. For example:</w:t>
+      </w:r>
+    </w:p>
+    <w:p>
+      <w:pPr>
+        <w:pStyle w:val="Code"/>
+      </w:pPr>
+      <w:r>
+        <w:t>x = 1</w:t>
+      </w:r>
+    </w:p>
+    <w:p>
+      <w:pPr>
+        <w:pStyle w:val="Code"/>
+      </w:pPr>
+    </w:p>
+    <w:p>
+      <w:r>
+        <w:t>Is not a valid expression. Use:</w:t>
+      </w:r>
+    </w:p>
+    <w:p>
+      <w:pPr>
+        <w:pStyle w:val="Code"/>
+      </w:pPr>
+      <w:r>
+        <w:t>x=1</w:t>
+      </w:r>
+      <w:bookmarkStart w:id="14" w:name="_GoBack"/>
+      <w:bookmarkEnd w:id="14"/>
+    </w:p>
+    <w:p>
       <w:pPr>
         <w:pStyle w:val="Heading1"/>
       </w:pPr>
       <w:bookmarkStart w:id="15" w:name="_Toc374722756"/>
       <w:r>
-        <w:lastRenderedPageBreak/>
         <w:t>Variables</w:t>
       </w:r>
       <w:bookmarkEnd w:id="15"/>
@@ -9938,16 +9974,7 @@
                 <w:sz w:val="20"/>
                 <w:szCs w:val="20"/>
               </w:rPr>
-              <w:t>d</w:t>
-            </w:r>
-            <w:r>
-              <w:rPr>
-                <w:rFonts w:ascii="Consolas" w:hAnsi="Consolas" w:cs="Consolas"/>
-                <w:color w:val="000000"/>
-                <w:sz w:val="20"/>
-                <w:szCs w:val="20"/>
-              </w:rPr>
-              <w:t>rvsiz</w:t>
+              <w:t>drvsiz</w:t>
             </w:r>
           </w:p>
         </w:tc>
@@ -10002,16 +10029,7 @@
                 <w:sz w:val="20"/>
                 <w:szCs w:val="20"/>
               </w:rPr>
-              <w:t>r</w:t>
-            </w:r>
-            <w:r>
-              <w:rPr>
-                <w:rFonts w:ascii="Consolas" w:hAnsi="Consolas" w:cs="Consolas"/>
-                <w:color w:val="000000"/>
-                <w:sz w:val="20"/>
-                <w:szCs w:val="20"/>
-              </w:rPr>
-              <w:t>and</w:t>
+              <w:t>rand</w:t>
             </w:r>
           </w:p>
         </w:tc>
@@ -10070,16 +10088,7 @@
                 <w:sz w:val="20"/>
                 <w:szCs w:val="20"/>
               </w:rPr>
-              <w:t>l</w:t>
-            </w:r>
-            <w:r>
-              <w:rPr>
-                <w:rFonts w:ascii="Consolas" w:hAnsi="Consolas" w:cs="Consolas"/>
-                <w:color w:val="000000"/>
-                <w:sz w:val="20"/>
-                <w:szCs w:val="20"/>
-              </w:rPr>
-              <w:t>barnd</w:t>
+              <w:t>lbarnd</w:t>
             </w:r>
           </w:p>
         </w:tc>
@@ -10122,23 +10131,7 @@
                 <w:sz w:val="20"/>
                 <w:szCs w:val="20"/>
               </w:rPr>
-              <w:t>., a random number</w:t>
-            </w:r>
-            <w:r>
-              <w:rPr>
-                <w:rFonts w:ascii="Consolas" w:hAnsi="Consolas" w:cs="Consolas"/>
-                <w:sz w:val="20"/>
-                <w:szCs w:val="20"/>
-              </w:rPr>
-              <w:t xml:space="preserve"> </w:t>
-            </w:r>
-            <w:r>
-              <w:rPr>
-                <w:rFonts w:ascii="Consolas" w:hAnsi="Consolas" w:cs="Consolas"/>
-                <w:sz w:val="20"/>
-                <w:szCs w:val="20"/>
-              </w:rPr>
-              <w:t>that fits into 0..</w:t>
+              <w:t>., a random number that fits into 0..</w:t>
             </w:r>
             <w:r>
               <w:rPr>
@@ -10185,16 +10178,7 @@
                 <w:sz w:val="20"/>
                 <w:szCs w:val="20"/>
               </w:rPr>
-              <w:t>s</w:t>
-            </w:r>
-            <w:r>
-              <w:rPr>
-                <w:rFonts w:ascii="Consolas" w:hAnsi="Consolas" w:cs="Consolas"/>
-                <w:color w:val="000000"/>
-                <w:sz w:val="20"/>
-                <w:szCs w:val="20"/>
-              </w:rPr>
-              <w:t>ecsiz</w:t>
+              <w:t>secsiz</w:t>
             </w:r>
           </w:p>
         </w:tc>
@@ -10250,16 +10234,7 @@
                 <w:sz w:val="20"/>
                 <w:szCs w:val="20"/>
               </w:rPr>
-              <w:t>b</w:t>
-            </w:r>
-            <w:r>
-              <w:rPr>
-                <w:rFonts w:ascii="Consolas" w:hAnsi="Consolas" w:cs="Consolas"/>
-                <w:color w:val="000000"/>
-                <w:sz w:val="20"/>
-                <w:szCs w:val="20"/>
-              </w:rPr>
-              <w:t>ufsiz</w:t>
+              <w:t>bufsiz</w:t>
             </w:r>
           </w:p>
         </w:tc>
@@ -10295,6 +10270,7 @@
       </w:pPr>
       <w:bookmarkStart w:id="17" w:name="_Toc374722758"/>
       <w:r>
+        <w:lastRenderedPageBreak/>
         <w:t>Printing</w:t>
       </w:r>
       <w:bookmarkEnd w:id="17"/>
@@ -10319,7 +10295,6 @@
     </w:p>
     <w:p>
       <w:r>
-        <w:lastRenderedPageBreak/>
         <w:t>The echo commands simply copy all of the characters after the “echo” or “echon” command and any spaces to the console, stopping on the end of line or end of command (“;”). Echo outputs a newline after the text. Echon does not.</w:t>
       </w:r>
     </w:p>
@@ -10531,6 +10506,7 @@
         <w:pStyle w:val="Code"/>
       </w:pPr>
       <w:r>
+        <w:lastRenderedPageBreak/>
         <w:t>hi</w:t>
       </w:r>
     </w:p>
@@ -10578,7 +10554,6 @@
     </w:p>
     <w:p>
       <w:r>
-        <w:lastRenderedPageBreak/>
         <w:t>Will loop in total 100 times (10*10).</w:t>
       </w:r>
     </w:p>
@@ -10846,6 +10821,7 @@
         <w:pStyle w:val="Code"/>
       </w:pPr>
       <w:r>
+        <w:lastRenderedPageBreak/>
         <w:t>r</w:t>
       </w:r>
       <w:r>
@@ -10909,7 +10885,6 @@
       </w:pPr>
       <w:bookmarkStart w:id="24" w:name="_Toc374722765"/>
       <w:r>
-        <w:lastRenderedPageBreak/>
         <w:t>The for loop</w:t>
       </w:r>
       <w:bookmarkEnd w:id="24"/>
@@ -11043,7 +11018,19 @@
         <w:t>c</w:t>
       </w:r>
       <w:r>
-        <w:t>ase 2; print “two”</w:t>
+        <w:t>ase 2</w:t>
+      </w:r>
+      <w:r>
+        <w:t xml:space="preserve"> 3</w:t>
+      </w:r>
+      <w:r>
+        <w:t>; print “two</w:t>
+      </w:r>
+      <w:r>
+        <w:t xml:space="preserve"> or three</w:t>
+      </w:r>
+      <w:r>
+        <w:t>”</w:t>
       </w:r>
     </w:p>
     <w:p>
@@ -11095,6 +11082,17 @@
     </w:p>
     <w:p>
       <w:r>
+        <w:t>Each case statement can have mult</w:t>
+      </w:r>
+      <w:r>
+        <w:t>iple values</w:t>
+      </w:r>
+      <w:r>
+        <w:t>. If any of the expressions match the select value, then the statements after that case are executed.</w:t>
+      </w:r>
+    </w:p>
+    <w:p>
+      <w:r>
         <w:t xml:space="preserve">Note that </w:t>
       </w:r>
       <w:r>
@@ -11184,28 +11182,7 @@
         <w:t>default</w:t>
       </w:r>
       <w:r>
-        <w:t xml:space="preserve"> statement, including none. Unlike C, it is not possible to have multiple case statements before the statements that operate on that case:</w:t>
-      </w:r>
-    </w:p>
-    <w:p>
-      <w:pPr>
-        <w:pStyle w:val="Code"/>
-      </w:pPr>
-      <w:r>
-        <w:t>c</w:t>
-      </w:r>
-      <w:r>
-        <w:t>ase 1; case 2; print “one or two”</w:t>
-      </w:r>
-    </w:p>
-    <w:p>
-      <w:pPr>
-        <w:pStyle w:val="Code"/>
-      </w:pPr>
-    </w:p>
-    <w:p>
-      <w:r>
-        <w:t>Would be the case for 1, a null statement, then the case for 2. Thus case 1 would not be  handled correctly.</w:t>
+        <w:t xml:space="preserve"> statement, including none. </w:t>
       </w:r>
     </w:p>
     <w:p>
@@ -11282,6 +11259,7 @@
     </w:p>
     <w:p>
       <w:r>
+        <w:lastRenderedPageBreak/>
         <w:t>Labels are ignored when executing a program. They are used only by the goto statement and procedure calls.</w:t>
       </w:r>
     </w:p>
@@ -11291,7 +11269,6 @@
       </w:pPr>
       <w:bookmarkStart w:id="27" w:name="_Toc374722768"/>
       <w:r>
-        <w:lastRenderedPageBreak/>
         <w:t>Procedures</w:t>
       </w:r>
       <w:bookmarkEnd w:id="27"/>
@@ -11539,6 +11516,7 @@
         <w:pStyle w:val="Code"/>
       </w:pPr>
       <w:r>
+        <w:lastRenderedPageBreak/>
         <w:t>Diag&gt; clear</w:t>
       </w:r>
     </w:p>
@@ -11563,7 +11541,6 @@
         <w:pStyle w:val="Code"/>
       </w:pPr>
       <w:r>
-        <w:lastRenderedPageBreak/>
         <w:t>Diag&gt; 30 exit</w:t>
       </w:r>
     </w:p>
@@ -11907,6 +11884,7 @@
     </w:p>
     <w:p>
       <w:r>
+        <w:lastRenderedPageBreak/>
         <w:t xml:space="preserve">Thus you can either see which line is the last one with </w:t>
       </w:r>
       <w:r>
@@ -11925,7 +11903,6 @@
       </w:pPr>
       <w:bookmarkStart w:id="30" w:name="_Toc374722771"/>
       <w:r>
-        <w:lastRenderedPageBreak/>
         <w:t>Execution</w:t>
       </w:r>
       <w:bookmarkEnd w:id="30"/>
@@ -12133,16 +12110,7 @@
     </w:p>
     <w:p>
       <w:r>
-        <w:t>Perform linear write and read test</w:t>
-      </w:r>
-      <w:r>
-        <w:t>.</w:t>
-      </w:r>
-      <w:r>
-        <w:t xml:space="preserve"> This test linearly writes the number of the lba into each sector, then linearly reads and compares it. The parameter gives the number of whole buffers to write in the</w:t>
-      </w:r>
-      <w:r>
-        <w:t xml:space="preserve"> write/read block. The command:</w:t>
+        <w:t>Perform linear write and read test. This test linearly writes the number of the lba into each sector, then linearly reads and compares it. The parameter gives the number of whole buffers to write in the write/read block. The command:</w:t>
       </w:r>
     </w:p>
     <w:p>
@@ -12160,10 +12128,7 @@
     </w:p>
     <w:p>
       <w:r>
-        <w:t>Would test the entire drive. Uses both count and ra</w:t>
-      </w:r>
-      <w:r>
-        <w:t>ndom patterns for the background pattern.</w:t>
+        <w:t>Would test the entire drive. Uses both count and random patterns for the background pattern.</w:t>
       </w:r>
     </w:p>
     <w:p>
@@ -12192,12 +12157,50 @@
         <w:t>testwr</w:t>
       </w:r>
       <w:r>
-        <w:t>, but reads at random locations on the disk. In addition to the block span parameter is a loop count parameter that gives the total number of reads to perform. The buffer span must be &gt; 1.</w:t>
+        <w:t>, but reads at random locations on the disk. In addition to the block span parameter is a loop count parameter that gives the total number of reads to perform. The buffer span must be &gt; 1. Uses both count and random patterns for the background pattern.</w:t>
+      </w:r>
+    </w:p>
+    <w:p>
+      <w:pPr>
+        <w:pStyle w:val="Heading2"/>
+      </w:pPr>
+      <w:bookmarkStart w:id="38" w:name="_Toc374722778"/>
+      <w:r>
+        <w:t>testwrrl</w:t>
+      </w:r>
+      <w:bookmarkEnd w:id="38"/>
+    </w:p>
+    <w:p>
+      <w:r>
+        <w:t>testwrrl span count</w:t>
+      </w:r>
+    </w:p>
+    <w:p>
+      <w:r>
+        <w:t>Perform linear write with random read and length test</w:t>
+      </w:r>
+      <w:r>
+        <w:t xml:space="preserve">. </w:t>
+      </w:r>
+      <w:r>
+        <w:t>Does the same thing as the testwrr test, but does it at</w:t>
       </w:r>
       <w:r>
         <w:t xml:space="preserve"> </w:t>
       </w:r>
       <w:r>
+        <w:t>random locations on the disk with random lengths.</w:t>
+      </w:r>
+      <w:r>
+        <w:t xml:space="preserve"> </w:t>
+      </w:r>
+      <w:r>
+        <w:t>The buffer span must be &gt; 1.</w:t>
+      </w:r>
+      <w:r>
+        <w:t xml:space="preserve"> </w:t>
+      </w:r>
+      <w:r>
         <w:t>Uses both count and random patterns for the background pattern.</w:t>
       </w:r>
     </w:p>
@@ -12205,88 +12208,26 @@
       <w:pPr>
         <w:pStyle w:val="Heading2"/>
       </w:pPr>
-      <w:bookmarkStart w:id="38" w:name="_Toc374722778"/>
-      <w:r>
-        <w:t>testwrrl</w:t>
-      </w:r>
-      <w:bookmarkEnd w:id="38"/>
-    </w:p>
-    <w:p>
-      <w:r>
-        <w:t>testwrrl span count</w:t>
-      </w:r>
-    </w:p>
-    <w:p>
-      <w:r>
-        <w:t>Perform linear write with random read and length test</w:t>
-      </w:r>
-      <w:r>
-        <w:t xml:space="preserve">. </w:t>
-      </w:r>
-      <w:r>
-        <w:t>Does the same thing as the testwrr test, but does it at</w:t>
-      </w:r>
-      <w:r>
-        <w:t xml:space="preserve"> </w:t>
-      </w:r>
-      <w:r>
-        <w:t>random locations on the disk with random lengths.</w:t>
-      </w:r>
-      <w:r>
-        <w:t xml:space="preserve"> </w:t>
-      </w:r>
-      <w:r>
-        <w:t>The buffer span must be &gt; 1.</w:t>
-      </w:r>
-      <w:r>
-        <w:t xml:space="preserve"> </w:t>
-      </w:r>
-      <w:r>
-        <w:t>Uses both count and random patterns for the background pattern.</w:t>
+      <w:bookmarkStart w:id="39" w:name="_Toc374722779"/>
+      <w:r>
+        <w:t>testwrrr</w:t>
+      </w:r>
+      <w:bookmarkEnd w:id="39"/>
+    </w:p>
+    <w:p>
+      <w:r>
+        <w:t>testwrrr count</w:t>
+      </w:r>
+    </w:p>
+    <w:p>
+      <w:r>
+        <w:t>Perform random length writes and reads at random locations and lengths test. Writes and then reads and verifies a random number of sectors at a random lba on the drive, using random length. The count parameter indicates how many read and write operations to perform. Uses both count and random patterns for the background pattern.</w:t>
       </w:r>
     </w:p>
     <w:p>
       <w:pPr>
         <w:pStyle w:val="Heading2"/>
       </w:pPr>
-      <w:bookmarkStart w:id="39" w:name="_Toc374722779"/>
-      <w:r>
-        <w:t>testwrrr</w:t>
-      </w:r>
-      <w:bookmarkEnd w:id="39"/>
-    </w:p>
-    <w:p>
-      <w:r>
-        <w:t>testwrrr count</w:t>
-      </w:r>
-    </w:p>
-    <w:p>
-      <w:r>
-        <w:t>Perform random length writes and reads at random locations and lengths test</w:t>
-      </w:r>
-      <w:r>
-        <w:t>.</w:t>
-      </w:r>
-      <w:r>
-        <w:t xml:space="preserve"> Writes and then reads and verifies a random number of sectors at a random lba on the drive, using random length.</w:t>
-      </w:r>
-      <w:r>
-        <w:t xml:space="preserve"> </w:t>
-      </w:r>
-      <w:r>
-        <w:t>The count parameter indicates how many read and write operations to perform.</w:t>
-      </w:r>
-      <w:r>
-        <w:t xml:space="preserve"> </w:t>
-      </w:r>
-      <w:r>
-        <w:t>Uses both count and random patterns for the background pattern.</w:t>
-      </w:r>
-    </w:p>
-    <w:p>
-      <w:pPr>
-        <w:pStyle w:val="Heading2"/>
-      </w:pPr>
       <w:bookmarkStart w:id="40" w:name="_Toc374722780"/>
       <w:r>
         <w:t>testwrrro</w:t>
@@ -12300,22 +12241,7 @@
     </w:p>
     <w:p>
       <w:r>
-        <w:t>Perform random length writes and reads at random locations and lengths with overwrite test</w:t>
-      </w:r>
-      <w:r>
-        <w:t>.</w:t>
-      </w:r>
-      <w:r>
-        <w:t xml:space="preserve"> Performs the same test as testwrrr, but performs each block twice, each time with different patterns. This covers no op" cases where the buffer update never happened.</w:t>
-      </w:r>
-      <w:r>
-        <w:t xml:space="preserve"> </w:t>
-      </w:r>
-      <w:r>
-        <w:t>Note that this makes it significantly slower than testwrrr. Uses both count and random patterns for the background pattern (each pattern is us</w:t>
-      </w:r>
-      <w:r>
-        <w:t>ed in opposition to the other).</w:t>
+        <w:t>Perform random length writes and reads at random locations and lengths with overwrite test. Performs the same test as testwrrr, but performs each block twice, each time with different patterns. This covers no op" cases where the buffer update never happened. Note that this makes it significantly slower than testwrrr. Uses both count and random patterns for the background pattern (each pattern is used in opposition to the other).</w:t>
       </w:r>
     </w:p>
     <w:p>
@@ -16856,7 +16782,7 @@
               <w:noProof/>
               <w:color w:val="FFFFFF" w:themeColor="background1"/>
             </w:rPr>
-            <w:t>2</w:t>
+            <w:t>16</w:t>
           </w:r>
           <w:r>
             <w:rPr>
@@ -16943,7 +16869,7 @@
               <w:noProof/>
               <w:color w:val="FFFFFF" w:themeColor="background1"/>
             </w:rPr>
-            <w:t>3</w:t>
+            <w:t>15</w:t>
           </w:r>
           <w:r>
             <w:rPr>
@@ -17148,6 +17074,7 @@
             <w:calendar w:val="gregorian"/>
           </w:date>
         </w:sdtPr>
+        <w:sdtEndPr/>
         <w:sdtContent>
           <w:tc>
             <w:tcPr>
@@ -17261,6 +17188,7 @@
             <w:calendar w:val="gregorian"/>
           </w:date>
         </w:sdtPr>
+        <w:sdtEndPr/>
         <w:sdtContent>
           <w:tc>
             <w:tcPr>
@@ -27110,7 +27038,7 @@
 </file>
 
 <file path=customXml/itemProps2.xml><?xml version="1.0" encoding="utf-8"?>
-<ds:datastoreItem xmlns:ds="http://schemas.openxmlformats.org/officeDocument/2006/customXml" ds:itemID="{62B3E690-B296-4B65-AFD1-424051BBF7FF}">
+<ds:datastoreItem xmlns:ds="http://schemas.openxmlformats.org/officeDocument/2006/customXml" ds:itemID="{914FECD9-C709-4D07-923D-017DF1E88D41}">
   <ds:schemaRefs>
     <ds:schemaRef ds:uri="http://schemas.openxmlformats.org/officeDocument/2006/bibliography"/>
   </ds:schemaRefs>

</xml_diff>